<commit_message>
Oprettelse af IBD samt opdatering af BDD
</commit_message>
<xml_diff>
--- a/Hardware/Forstærker beskrivelse.docx
+++ b/Hardware/Forstærker beskrivelse.docx
@@ -179,15 +179,7 @@
         <w:t xml:space="preserve"> følsomheden i princippet kan ligge i intervallet</w:t>
       </w:r>
       <w:r>
-        <w:t xml:space="preserve"> 4,98-5,02). For transduceren gælder at den opfører sig stabilt ved en strømforsyning på 6,0V ved 25⁰. Desuden er det en forudsætning for systemet at maksimalt kan måle tryk op til 250 </w:t>
-      </w:r>
-      <w:proofErr w:type="spellStart"/>
-      <w:r>
-        <w:t>mmHg</w:t>
-      </w:r>
-      <w:proofErr w:type="spellEnd"/>
-      <w:r>
-        <w:t>.</w:t>
+        <w:t xml:space="preserve"> 4,98-5,02). For transduceren gælder at den opfører sig stabilt ved en strømforsyning på 6,0V ved 25⁰. Desuden er det en forudsætning for systemet at maksimalt kan måle tryk op til 250 mmHg.</w:t>
       </w:r>
     </w:p>
     <w:p>
@@ -241,23 +233,7 @@
     </w:p>
     <w:p>
       <w:r>
-        <w:t xml:space="preserve">For at kunne se signalet på </w:t>
-      </w:r>
-      <w:proofErr w:type="spellStart"/>
-      <w:r>
-        <w:t>DAQ’en</w:t>
-      </w:r>
-      <w:proofErr w:type="spellEnd"/>
-      <w:r>
-        <w:t xml:space="preserve"> skaleres den </w:t>
-      </w:r>
-      <w:proofErr w:type="spellStart"/>
-      <w:r>
-        <w:t>maksimalespænding</w:t>
-      </w:r>
-      <w:proofErr w:type="spellEnd"/>
-      <w:r>
-        <w:t xml:space="preserve"> op på et niveau omkring 5V.</w:t>
+        <w:t>For at kunne se signalet på DAQ’en skaleres den maksimalespænding op på et niveau omkring 5V.</w:t>
       </w:r>
     </w:p>
     <w:p/>
@@ -332,12 +308,676 @@
       </m:oMathPara>
     </w:p>
     <w:p/>
+    <w:p>
+      <w:r>
+        <w:t>20/10 2015 Da signalet in</w:t>
+      </w:r>
+      <w:r>
+        <w:t xml:space="preserve">put signalet er meget lille kan den forhenværende forstærker ikke anvendes. I stedet anvender vi en instrumentations forstærker for at komme ud over dette problem. </w:t>
+      </w:r>
+    </w:p>
+    <w:p>
+      <w:r>
+        <w:t>Vi anvender instrumentations forstærkeren af typen INA114. For INA114 gælder det at gain kan bestemmes ved</w:t>
+      </w:r>
+    </w:p>
+    <w:p>
+      <w:pPr>
+        <w:jc w:val="center"/>
+      </w:pPr>
+    </w:p>
+    <w:p>
+      <w:pPr>
+        <w:jc w:val="center"/>
+      </w:pPr>
+      <m:oMath>
+        <m:r>
+          <w:rPr>
+            <w:rFonts w:ascii="Cambria Math" w:hAnsi="Cambria Math"/>
+          </w:rPr>
+          <m:t>G=1+</m:t>
+        </m:r>
+        <m:f>
+          <m:fPr>
+            <m:ctrlPr>
+              <w:rPr>
+                <w:rFonts w:ascii="Cambria Math" w:hAnsi="Cambria Math"/>
+                <w:i/>
+              </w:rPr>
+            </m:ctrlPr>
+          </m:fPr>
+          <m:num>
+            <m:r>
+              <w:rPr>
+                <w:rFonts w:ascii="Cambria Math" w:hAnsi="Cambria Math"/>
+              </w:rPr>
+              <m:t>50kΩ</m:t>
+            </m:r>
+          </m:num>
+          <m:den>
+            <m:sSub>
+              <m:sSubPr>
+                <m:ctrlPr>
+                  <w:rPr>
+                    <w:rFonts w:ascii="Cambria Math" w:hAnsi="Cambria Math"/>
+                    <w:i/>
+                  </w:rPr>
+                </m:ctrlPr>
+              </m:sSubPr>
+              <m:e>
+                <m:r>
+                  <w:rPr>
+                    <w:rFonts w:ascii="Cambria Math" w:hAnsi="Cambria Math"/>
+                  </w:rPr>
+                  <m:t>R</m:t>
+                </m:r>
+              </m:e>
+              <m:sub>
+                <m:r>
+                  <w:rPr>
+                    <w:rFonts w:ascii="Cambria Math" w:hAnsi="Cambria Math"/>
+                  </w:rPr>
+                  <m:t>G</m:t>
+                </m:r>
+              </m:sub>
+            </m:sSub>
+          </m:den>
+        </m:f>
+      </m:oMath>
+      <w:r>
+        <w:rPr>
+          <w:vanish/>
+        </w:rPr>
+        <w:cr/>
+        <w:t xml:space="preserve">−𝑒𝑔𝑎 stemmes vedat eren s forstæker for at komme ud over dette problem. </w:t>
+      </w:r>
+      <w:r>
+        <w:rPr>
+          <w:vanish/>
+        </w:rPr>
+        <w:pgNum/>
+      </w:r>
+      <w:r>
+        <w:rPr>
+          <w:vanish/>
+        </w:rPr>
+        <w:pgNum/>
+      </w:r>
+      <w:r>
+        <w:rPr>
+          <w:vanish/>
+        </w:rPr>
+        <w:pgNum/>
+      </w:r>
+      <w:r>
+        <w:rPr>
+          <w:vanish/>
+        </w:rPr>
+        <w:pgNum/>
+      </w:r>
+      <w:r>
+        <w:rPr>
+          <w:vanish/>
+        </w:rPr>
+        <w:pgNum/>
+      </w:r>
+      <w:r>
+        <w:rPr>
+          <w:vanish/>
+        </w:rPr>
+        <w:pgNum/>
+      </w:r>
+      <w:r>
+        <w:rPr>
+          <w:vanish/>
+        </w:rPr>
+        <w:pgNum/>
+      </w:r>
+      <w:r>
+        <w:rPr>
+          <w:vanish/>
+        </w:rPr>
+        <w:pgNum/>
+      </w:r>
+      <w:r>
+        <w:rPr>
+          <w:vanish/>
+        </w:rPr>
+        <w:pgNum/>
+      </w:r>
+      <w:r>
+        <w:rPr>
+          <w:vanish/>
+        </w:rPr>
+        <w:pgNum/>
+      </w:r>
+      <w:r>
+        <w:rPr>
+          <w:vanish/>
+        </w:rPr>
+        <w:pgNum/>
+      </w:r>
+      <w:r>
+        <w:rPr>
+          <w:vanish/>
+        </w:rPr>
+        <w:pgNum/>
+      </w:r>
+      <w:r>
+        <w:rPr>
+          <w:vanish/>
+        </w:rPr>
+        <w:pgNum/>
+      </w:r>
+      <w:r>
+        <w:rPr>
+          <w:vanish/>
+        </w:rPr>
+        <w:pgNum/>
+      </w:r>
+      <w:r>
+        <w:rPr>
+          <w:vanish/>
+        </w:rPr>
+        <w:pgNum/>
+      </w:r>
+      <w:r>
+        <w:rPr>
+          <w:vanish/>
+        </w:rPr>
+        <w:pgNum/>
+      </w:r>
+      <w:r>
+        <w:rPr>
+          <w:vanish/>
+        </w:rPr>
+        <w:pgNum/>
+      </w:r>
+      <w:r>
+        <w:rPr>
+          <w:vanish/>
+        </w:rPr>
+        <w:pgNum/>
+      </w:r>
+      <w:r>
+        <w:rPr>
+          <w:vanish/>
+        </w:rPr>
+        <w:pgNum/>
+      </w:r>
+      <w:r>
+        <w:rPr>
+          <w:vanish/>
+        </w:rPr>
+        <w:pgNum/>
+      </w:r>
+      <w:r>
+        <w:rPr>
+          <w:vanish/>
+        </w:rPr>
+        <w:pgNum/>
+      </w:r>
+      <w:r>
+        <w:rPr>
+          <w:vanish/>
+        </w:rPr>
+        <w:pgNum/>
+      </w:r>
+      <w:r>
+        <w:rPr>
+          <w:vanish/>
+        </w:rPr>
+        <w:pgNum/>
+      </w:r>
+      <w:r>
+        <w:rPr>
+          <w:vanish/>
+        </w:rPr>
+        <w:pgNum/>
+      </w:r>
+      <w:r>
+        <w:rPr>
+          <w:vanish/>
+        </w:rPr>
+        <w:pgNum/>
+      </w:r>
+      <w:r>
+        <w:rPr>
+          <w:vanish/>
+        </w:rPr>
+        <w:pgNum/>
+      </w:r>
+      <w:r>
+        <w:rPr>
+          <w:vanish/>
+        </w:rPr>
+        <w:pgNum/>
+      </w:r>
+      <w:r>
+        <w:rPr>
+          <w:vanish/>
+        </w:rPr>
+        <w:pgNum/>
+      </w:r>
+      <w:r>
+        <w:rPr>
+          <w:vanish/>
+        </w:rPr>
+        <w:pgNum/>
+      </w:r>
+      <w:r>
+        <w:rPr>
+          <w:vanish/>
+        </w:rPr>
+        <w:pgNum/>
+      </w:r>
+      <w:r>
+        <w:rPr>
+          <w:vanish/>
+        </w:rPr>
+        <w:pgNum/>
+      </w:r>
+      <w:r>
+        <w:rPr>
+          <w:vanish/>
+        </w:rPr>
+        <w:pgNum/>
+      </w:r>
+      <w:r>
+        <w:rPr>
+          <w:vanish/>
+        </w:rPr>
+        <w:pgNum/>
+      </w:r>
+      <w:r>
+        <w:rPr>
+          <w:vanish/>
+        </w:rPr>
+        <w:pgNum/>
+      </w:r>
+      <w:r>
+        <w:rPr>
+          <w:vanish/>
+        </w:rPr>
+        <w:pgNum/>
+      </w:r>
+      <w:r>
+        <w:rPr>
+          <w:vanish/>
+        </w:rPr>
+        <w:pgNum/>
+      </w:r>
+      <w:r>
+        <w:rPr>
+          <w:vanish/>
+        </w:rPr>
+        <w:pgNum/>
+      </w:r>
+      <w:r>
+        <w:rPr>
+          <w:vanish/>
+        </w:rPr>
+        <w:pgNum/>
+      </w:r>
+      <w:r>
+        <w:rPr>
+          <w:vanish/>
+        </w:rPr>
+        <w:pgNum/>
+      </w:r>
+      <w:r>
+        <w:rPr>
+          <w:vanish/>
+        </w:rPr>
+        <w:pgNum/>
+      </w:r>
+      <w:r>
+        <w:rPr>
+          <w:vanish/>
+        </w:rPr>
+        <w:pgNum/>
+      </w:r>
+      <w:r>
+        <w:rPr>
+          <w:vanish/>
+        </w:rPr>
+        <w:pgNum/>
+      </w:r>
+      <w:r>
+        <w:rPr>
+          <w:vanish/>
+        </w:rPr>
+        <w:pgNum/>
+      </w:r>
+      <w:r>
+        <w:rPr>
+          <w:vanish/>
+        </w:rPr>
+        <w:pgNum/>
+      </w:r>
+      <w:r>
+        <w:rPr>
+          <w:vanish/>
+        </w:rPr>
+        <w:pgNum/>
+      </w:r>
+      <w:r>
+        <w:rPr>
+          <w:vanish/>
+        </w:rPr>
+        <w:pgNum/>
+      </w:r>
+      <w:r>
+        <w:rPr>
+          <w:vanish/>
+        </w:rPr>
+        <w:pgNum/>
+      </w:r>
+      <w:r>
+        <w:rPr>
+          <w:vanish/>
+        </w:rPr>
+        <w:pgNum/>
+      </w:r>
+      <w:r>
+        <w:rPr>
+          <w:vanish/>
+        </w:rPr>
+        <w:pgNum/>
+      </w:r>
+      <w:r>
+        <w:rPr>
+          <w:vanish/>
+        </w:rPr>
+        <w:pgNum/>
+      </w:r>
+      <m:oMath>
+        <m:r>
+          <m:rPr>
+            <m:sty m:val="p"/>
+          </m:rPr>
+          <w:rPr>
+            <w:rFonts w:ascii="Cambria Math" w:hAnsi="Cambria Math"/>
+          </w:rPr>
+          <w:br/>
+        </m:r>
+      </m:oMath>
+      <m:oMathPara>
+        <m:oMath>
+          <m:r>
+            <w:rPr>
+              <w:rFonts w:ascii="Cambria Math" w:hAnsi="Cambria Math"/>
+            </w:rPr>
+            <m:t>G-1=</m:t>
+          </m:r>
+          <m:f>
+            <m:fPr>
+              <m:ctrlPr>
+                <w:rPr>
+                  <w:rFonts w:ascii="Cambria Math" w:hAnsi="Cambria Math"/>
+                  <w:i/>
+                </w:rPr>
+              </m:ctrlPr>
+            </m:fPr>
+            <m:num>
+              <m:r>
+                <w:rPr>
+                  <w:rFonts w:ascii="Cambria Math" w:hAnsi="Cambria Math"/>
+                </w:rPr>
+                <m:t>50kΩ</m:t>
+              </m:r>
+            </m:num>
+            <m:den>
+              <m:sSub>
+                <m:sSubPr>
+                  <m:ctrlPr>
+                    <w:rPr>
+                      <w:rFonts w:ascii="Cambria Math" w:hAnsi="Cambria Math"/>
+                      <w:i/>
+                    </w:rPr>
+                  </m:ctrlPr>
+                </m:sSubPr>
+                <m:e>
+                  <m:r>
+                    <w:rPr>
+                      <w:rFonts w:ascii="Cambria Math" w:hAnsi="Cambria Math"/>
+                    </w:rPr>
+                    <m:t>R</m:t>
+                  </m:r>
+                </m:e>
+                <m:sub>
+                  <m:r>
+                    <w:rPr>
+                      <w:rFonts w:ascii="Cambria Math" w:hAnsi="Cambria Math"/>
+                    </w:rPr>
+                    <m:t>G</m:t>
+                  </m:r>
+                </m:sub>
+              </m:sSub>
+            </m:den>
+          </m:f>
+        </m:oMath>
+      </m:oMathPara>
+    </w:p>
+    <w:p>
+      <w:pPr>
+        <w:jc w:val="center"/>
+      </w:pPr>
+      <m:oMathPara>
+        <m:oMath>
+          <m:sSub>
+            <m:sSubPr>
+              <m:ctrlPr>
+                <w:rPr>
+                  <w:rFonts w:ascii="Cambria Math" w:hAnsi="Cambria Math"/>
+                  <w:i/>
+                </w:rPr>
+              </m:ctrlPr>
+            </m:sSubPr>
+            <m:e>
+              <m:r>
+                <w:rPr>
+                  <w:rFonts w:ascii="Cambria Math" w:hAnsi="Cambria Math"/>
+                </w:rPr>
+                <m:t>R</m:t>
+              </m:r>
+            </m:e>
+            <m:sub>
+              <m:r>
+                <w:rPr>
+                  <w:rFonts w:ascii="Cambria Math" w:hAnsi="Cambria Math"/>
+                </w:rPr>
+                <m:t>G</m:t>
+              </m:r>
+            </m:sub>
+          </m:sSub>
+          <m:r>
+            <w:rPr>
+              <w:rFonts w:ascii="Cambria Math" w:hAnsi="Cambria Math"/>
+            </w:rPr>
+            <m:t>=</m:t>
+          </m:r>
+          <m:f>
+            <m:fPr>
+              <m:ctrlPr>
+                <w:rPr>
+                  <w:rFonts w:ascii="Cambria Math" w:hAnsi="Cambria Math"/>
+                  <w:i/>
+                </w:rPr>
+              </m:ctrlPr>
+            </m:fPr>
+            <m:num>
+              <m:r>
+                <w:rPr>
+                  <w:rFonts w:ascii="Cambria Math" w:hAnsi="Cambria Math"/>
+                </w:rPr>
+                <m:t>50k</m:t>
+              </m:r>
+              <m:r>
+                <m:rPr>
+                  <m:sty m:val="p"/>
+                </m:rPr>
+                <w:rPr>
+                  <w:rFonts w:ascii="Cambria Math" w:hAnsi="Cambria Math"/>
+                </w:rPr>
+                <m:t>Ω</m:t>
+              </m:r>
+            </m:num>
+            <m:den>
+              <m:r>
+                <w:rPr>
+                  <w:rFonts w:ascii="Cambria Math" w:hAnsi="Cambria Math"/>
+                </w:rPr>
+                <m:t>G-1</m:t>
+              </m:r>
+            </m:den>
+          </m:f>
+        </m:oMath>
+      </m:oMathPara>
+    </w:p>
+    <w:p>
+      <w:r>
+        <w:t>Hvor R</w:t>
+      </w:r>
+      <w:r>
+        <w:rPr>
+          <w:vertAlign w:val="subscript"/>
+        </w:rPr>
+        <w:t>G</w:t>
+      </w:r>
+      <w:r>
+        <w:t xml:space="preserve"> er modstand, der er placeret uden for kredsløbet (extrnal gain setting resistance). Da vi tidligere har bestemt forstærkningen til at være 666,66 Ω</w:t>
+      </w:r>
+      <w:r>
+        <w:t>.</w:t>
+      </w:r>
+    </w:p>
+    <w:p>
+      <w:r>
+        <w:t>Ud af ligningen fås derved at R</w:t>
+      </w:r>
+      <w:r>
+        <w:rPr>
+          <w:vertAlign w:val="subscript"/>
+        </w:rPr>
+        <w:t>G</w:t>
+      </w:r>
+      <w:r>
+        <w:t xml:space="preserve"> modstanden skal være 75 Ohm.</w:t>
+      </w:r>
+    </w:p>
     <w:p/>
     <w:p>
+      <w:r>
+        <w:lastRenderedPageBreak/>
+        <w:t>760 plus minus 40</w:t>
+      </w:r>
+    </w:p>
+    <w:p/>
+    <w:p>
+      <w:r>
+        <w:t xml:space="preserve">Instrumentationsforstærkerens indgangs spænding er endnu højere end den er på en op amp. Dermed kan instrumentationsforstærkeren </w:t>
+      </w:r>
+      <w:r>
+        <w:t>opfange meget små signaler så som blodtrylk.</w:t>
+      </w:r>
+    </w:p>
+    <w:p/>
+    <w:p>
+      <w:r>
+        <w:t>Spændingen kan falde på forsyningen kort varrigt, så ved hurtige og vilde udsving i signalet sørger kondensatorene for at der fortsat opretholdes forsyning.</w:t>
+      </w:r>
+    </w:p>
+    <w:p/>
+    <w:p>
+      <w:r>
+        <w:t xml:space="preserve">Instrument forstærkeren fungerer som en buffer så vi kan bruge en op amp efter </w:t>
+      </w:r>
+    </w:p>
+    <w:p>
+      <w:r>
+        <w:rPr>
+          <w:lang w:val="en-US"/>
+        </w:rPr>
+        <w:t xml:space="preserve">Common mode rejection bla. bla. </w:t>
+      </w:r>
+      <w:r>
+        <w:t xml:space="preserve">Der kommer det samme på den ene og den anden indgang. Det er en differens forstærker Hvis vi ændre </w:t>
+      </w:r>
+    </w:p>
+    <w:p>
+      <w:r>
+        <w:t>Operationsforstræker der en en spændingsfølger har en</w:t>
+      </w:r>
+      <w:r>
+        <w:t xml:space="preserve"> uendlig lille udgangs modstand, dermed ingen indvirkning</w:t>
+      </w:r>
+    </w:p>
+    <w:p/>
+    <w:p>
+      <w:r>
+        <w:t>En subtraktor, med gain på 1 hvor vi får et signal der svinger fra -5 til 5 volt</w:t>
+      </w:r>
+    </w:p>
+    <w:p/>
+    <w:p>
+      <w:r>
+        <w:t xml:space="preserve">Single ended </w:t>
+      </w:r>
+      <w:r>
+        <w:sym w:font="Wingdings" w:char="F0E0"/>
+      </w:r>
+      <w:r>
+        <w:t xml:space="preserve"> ene af de to ben er stel</w:t>
+      </w:r>
+    </w:p>
+    <w:p>
+      <w:r>
+        <w:t xml:space="preserve">Differentiel </w:t>
+      </w:r>
+      <w:r>
+        <w:sym w:font="Wingdings" w:char="F0E0"/>
+      </w:r>
+      <w:r>
+        <w:t xml:space="preserve"> forstærker en spændings forskel</w:t>
+      </w:r>
+    </w:p>
+    <w:p/>
+    <w:p>
+      <w:r>
+        <w:t xml:space="preserve">Instrumentatonsforstærkeren har en stor common mode rejection og da det er et meget lille indput vi får ind er det heldigt da vi </w:t>
+      </w:r>
+      <w:r>
+        <w:t>undgår meget støj.</w:t>
+      </w:r>
+    </w:p>
+    <w:p/>
+    <w:p>
+      <w:r>
+        <w:t>utili board</w:t>
+      </w:r>
+    </w:p>
+    <w:p>
+      <w:r>
+        <w:t xml:space="preserve">Implementering </w:t>
+      </w:r>
+      <w:r>
+        <w:sym w:font="Wingdings" w:char="F0E0"/>
+      </w:r>
+      <w:r>
+        <w:t xml:space="preserve"> hvilke typer af modstande</w:t>
+      </w:r>
+    </w:p>
+    <w:p>
+      <w:r>
+        <w:t>De ideer der er gj</w:t>
+      </w:r>
       <w:bookmarkStart w:id="0" w:name="_GoBack"/>
       <w:bookmarkEnd w:id="0"/>
-    </w:p>
-    <w:p/>
+      <w:r>
+        <w:t>ort omkring hw skal i design</w:t>
+      </w:r>
+    </w:p>
     <w:sectPr>
       <w:pgSz w:w="11906" w:h="16838"/>
       <w:pgMar w:top="1701" w:right="1134" w:bottom="1701" w:left="1134" w:header="708" w:footer="708" w:gutter="0"/>

</xml_diff>